<commit_message>
Added png version of class diagram
</commit_message>
<xml_diff>
--- a/Files/implementeringsfase/domæne model - alle udgaver/Umiddelbare domæner.docx
+++ b/Files/implementeringsfase/domæne model - alle udgaver/Umiddelbare domæner.docx
@@ -1,26 +1,27 @@
 
 <file path=word/document.xml><?xml version="1.0" encoding="utf-8"?>
-<w:document xmlns:wpc="http://schemas.microsoft.com/office/word/2010/wordprocessingCanvas" xmlns:cx="http://schemas.microsoft.com/office/drawing/2014/chartex" xmlns:cx1="http://schemas.microsoft.com/office/drawing/2015/9/8/chartex" xmlns:mc="http://schemas.openxmlformats.org/markup-compatibility/2006" xmlns:o="urn:schemas-microsoft-com:office:office" xmlns:r="http://schemas.openxmlformats.org/officeDocument/2006/relationships" xmlns:m="http://schemas.openxmlformats.org/officeDocument/2006/math" xmlns:v="urn:schemas-microsoft-com:vml" xmlns:wp14="http://schemas.microsoft.com/office/word/2010/wordprocessingDrawing" xmlns:wp="http://schemas.openxmlformats.org/drawingml/2006/wordprocessingDrawing" xmlns:w10="urn:schemas-microsoft-com:office:word" xmlns:w="http://schemas.openxmlformats.org/wordprocessingml/2006/main" xmlns:w14="http://schemas.microsoft.com/office/word/2010/wordml" xmlns:w15="http://schemas.microsoft.com/office/word/2012/wordml" xmlns:w16se="http://schemas.microsoft.com/office/word/2015/wordml/symex" xmlns:wpg="http://schemas.microsoft.com/office/word/2010/wordprocessingGroup" xmlns:wpi="http://schemas.microsoft.com/office/word/2010/wordprocessingInk" xmlns:wne="http://schemas.microsoft.com/office/word/2006/wordml" xmlns:wps="http://schemas.microsoft.com/office/word/2010/wordprocessingShape" mc:Ignorable="w14 w15 w16se wp14">
+<w:document xmlns:wpc="http://schemas.microsoft.com/office/word/2010/wordprocessingCanvas" xmlns:cx="http://schemas.microsoft.com/office/drawing/2014/chartex" xmlns:cx1="http://schemas.microsoft.com/office/drawing/2015/9/8/chartex" xmlns:cx2="http://schemas.microsoft.com/office/drawing/2015/10/21/chartex" xmlns:cx3="http://schemas.microsoft.com/office/drawing/2016/5/9/chartex" xmlns:cx4="http://schemas.microsoft.com/office/drawing/2016/5/10/chartex" xmlns:cx5="http://schemas.microsoft.com/office/drawing/2016/5/11/chartex" xmlns:cx6="http://schemas.microsoft.com/office/drawing/2016/5/12/chartex" xmlns:cx7="http://schemas.microsoft.com/office/drawing/2016/5/13/chartex" xmlns:cx8="http://schemas.microsoft.com/office/drawing/2016/5/14/chartex" xmlns:mc="http://schemas.openxmlformats.org/markup-compatibility/2006" xmlns:aink="http://schemas.microsoft.com/office/drawing/2016/ink" xmlns:am3d="http://schemas.microsoft.com/office/drawing/2017/model3d" xmlns:o="urn:schemas-microsoft-com:office:office" xmlns:r="http://schemas.openxmlformats.org/officeDocument/2006/relationships" xmlns:m="http://schemas.openxmlformats.org/officeDocument/2006/math" xmlns:v="urn:schemas-microsoft-com:vml" xmlns:wp14="http://schemas.microsoft.com/office/word/2010/wordprocessingDrawing" xmlns:wp="http://schemas.openxmlformats.org/drawingml/2006/wordprocessingDrawing" xmlns:w10="urn:schemas-microsoft-com:office:word" xmlns:w="http://schemas.openxmlformats.org/wordprocessingml/2006/main" xmlns:w14="http://schemas.microsoft.com/office/word/2010/wordml" xmlns:w15="http://schemas.microsoft.com/office/word/2012/wordml" xmlns:w16cid="http://schemas.microsoft.com/office/word/2016/wordml/cid" xmlns:w16se="http://schemas.microsoft.com/office/word/2015/wordml/symex" xmlns:wpg="http://schemas.microsoft.com/office/word/2010/wordprocessingGroup" xmlns:wpi="http://schemas.microsoft.com/office/word/2010/wordprocessingInk" xmlns:wne="http://schemas.microsoft.com/office/word/2006/wordml" xmlns:wps="http://schemas.microsoft.com/office/word/2010/wordprocessingShape" mc:Ignorable="w14 w15 w16se w16cid wp14">
   <w:body>
     <w:p>
       <w:pPr>
-        <w:pStyle w:val="Title"/>
-        <w:rPr>
-          <w:lang w:val="da-DK"/>
-        </w:rPr>
-      </w:pPr>
-      <w:r>
-        <w:rPr>
-          <w:lang w:val="da-DK"/>
-        </w:rPr>
-        <w:t>Umiddelbare d</w:t>
-      </w:r>
+        <w:pStyle w:val="Titel"/>
+        <w:ind w:firstLine="708"/>
+        <w:rPr>
+          <w:lang w:val="da-DK"/>
+        </w:rPr>
+      </w:pPr>
       <w:bookmarkStart w:id="0" w:name="_GoBack"/>
       <w:bookmarkEnd w:id="0"/>
       <w:r>
         <w:rPr>
           <w:lang w:val="da-DK"/>
         </w:rPr>
+        <w:t>Umiddelbare d</w:t>
+      </w:r>
+      <w:r>
+        <w:rPr>
+          <w:lang w:val="da-DK"/>
+        </w:rPr>
         <w:t>omæner</w:t>
       </w:r>
     </w:p>
@@ -33,17 +34,19 @@
     </w:p>
     <w:p>
       <w:pPr>
-        <w:pStyle w:val="Heading1"/>
-        <w:rPr>
-          <w:lang w:val="da-DK"/>
-        </w:rPr>
-      </w:pPr>
+        <w:pStyle w:val="Overskrift1"/>
+        <w:rPr>
+          <w:lang w:val="da-DK"/>
+        </w:rPr>
+      </w:pPr>
+      <w:proofErr w:type="spellStart"/>
       <w:r>
         <w:rPr>
           <w:lang w:val="da-DK"/>
         </w:rPr>
         <w:t>Spawn</w:t>
       </w:r>
+      <w:proofErr w:type="spellEnd"/>
     </w:p>
     <w:p>
       <w:pPr>
@@ -86,12 +89,14 @@
           <w:lang w:val="da-DK"/>
         </w:rPr>
       </w:pPr>
+      <w:proofErr w:type="spellStart"/>
       <w:r>
         <w:rPr>
           <w:lang w:val="da-DK"/>
         </w:rPr>
         <w:t>Hjælpknap</w:t>
       </w:r>
+      <w:proofErr w:type="spellEnd"/>
       <w:r>
         <w:rPr>
           <w:lang w:val="da-DK"/>
@@ -101,7 +106,7 @@
     </w:p>
     <w:p>
       <w:pPr>
-        <w:pStyle w:val="Heading1"/>
+        <w:pStyle w:val="Overskrift1"/>
         <w:rPr>
           <w:lang w:val="da-DK"/>
         </w:rPr>
@@ -134,26 +139,30 @@
           <w:lang w:val="da-DK"/>
         </w:rPr>
       </w:pPr>
+      <w:proofErr w:type="spellStart"/>
       <w:r>
         <w:rPr>
           <w:lang w:val="da-DK"/>
         </w:rPr>
         <w:t>Lægebog</w:t>
       </w:r>
-    </w:p>
-    <w:p>
-      <w:pPr>
-        <w:pStyle w:val="Heading1"/>
-        <w:rPr>
-          <w:lang w:val="da-DK"/>
-        </w:rPr>
-      </w:pPr>
+      <w:proofErr w:type="spellEnd"/>
+    </w:p>
+    <w:p>
+      <w:pPr>
+        <w:pStyle w:val="Overskrift1"/>
+        <w:rPr>
+          <w:lang w:val="da-DK"/>
+        </w:rPr>
+      </w:pPr>
+      <w:proofErr w:type="spellStart"/>
       <w:r>
         <w:rPr>
           <w:lang w:val="da-DK"/>
         </w:rPr>
         <w:t>Headquarter</w:t>
       </w:r>
+      <w:proofErr w:type="spellEnd"/>
     </w:p>
     <w:p>
       <w:pPr>
@@ -227,7 +236,7 @@
     </w:p>
     <w:p>
       <w:pPr>
-        <w:pStyle w:val="Heading1"/>
+        <w:pStyle w:val="Overskrift1"/>
         <w:rPr>
           <w:lang w:val="da-DK"/>
         </w:rPr>
@@ -295,7 +304,7 @@
     </w:p>
     <w:p>
       <w:pPr>
-        <w:pStyle w:val="Heading1"/>
+        <w:pStyle w:val="Overskrift1"/>
         <w:rPr>
           <w:lang w:val="da-DK"/>
         </w:rPr>
@@ -351,7 +360,7 @@
     </w:p>
     <w:p>
       <w:pPr>
-        <w:pStyle w:val="Heading1"/>
+        <w:pStyle w:val="Overskrift1"/>
         <w:rPr>
           <w:lang w:val="da-DK"/>
         </w:rPr>
@@ -392,7 +401,7 @@
 </file>
 
 <file path=word/endnotes.xml><?xml version="1.0" encoding="utf-8"?>
-<w:endnotes xmlns:wpc="http://schemas.microsoft.com/office/word/2010/wordprocessingCanvas" xmlns:cx="http://schemas.microsoft.com/office/drawing/2014/chartex" xmlns:cx1="http://schemas.microsoft.com/office/drawing/2015/9/8/chartex" xmlns:mc="http://schemas.openxmlformats.org/markup-compatibility/2006" xmlns:o="urn:schemas-microsoft-com:office:office" xmlns:r="http://schemas.openxmlformats.org/officeDocument/2006/relationships" xmlns:m="http://schemas.openxmlformats.org/officeDocument/2006/math" xmlns:v="urn:schemas-microsoft-com:vml" xmlns:wp14="http://schemas.microsoft.com/office/word/2010/wordprocessingDrawing" xmlns:wp="http://schemas.openxmlformats.org/drawingml/2006/wordprocessingDrawing" xmlns:w10="urn:schemas-microsoft-com:office:word" xmlns:w="http://schemas.openxmlformats.org/wordprocessingml/2006/main" xmlns:w14="http://schemas.microsoft.com/office/word/2010/wordml" xmlns:w15="http://schemas.microsoft.com/office/word/2012/wordml" xmlns:w16se="http://schemas.microsoft.com/office/word/2015/wordml/symex" xmlns:wpg="http://schemas.microsoft.com/office/word/2010/wordprocessingGroup" xmlns:wpi="http://schemas.microsoft.com/office/word/2010/wordprocessingInk" xmlns:wne="http://schemas.microsoft.com/office/word/2006/wordml" xmlns:wps="http://schemas.microsoft.com/office/word/2010/wordprocessingShape" mc:Ignorable="w14 w15 w16se wp14">
+<w:endnotes xmlns:wpc="http://schemas.microsoft.com/office/word/2010/wordprocessingCanvas" xmlns:cx="http://schemas.microsoft.com/office/drawing/2014/chartex" xmlns:cx1="http://schemas.microsoft.com/office/drawing/2015/9/8/chartex" xmlns:cx2="http://schemas.microsoft.com/office/drawing/2015/10/21/chartex" xmlns:cx3="http://schemas.microsoft.com/office/drawing/2016/5/9/chartex" xmlns:cx4="http://schemas.microsoft.com/office/drawing/2016/5/10/chartex" xmlns:cx5="http://schemas.microsoft.com/office/drawing/2016/5/11/chartex" xmlns:cx6="http://schemas.microsoft.com/office/drawing/2016/5/12/chartex" xmlns:cx7="http://schemas.microsoft.com/office/drawing/2016/5/13/chartex" xmlns:cx8="http://schemas.microsoft.com/office/drawing/2016/5/14/chartex" xmlns:mc="http://schemas.openxmlformats.org/markup-compatibility/2006" xmlns:aink="http://schemas.microsoft.com/office/drawing/2016/ink" xmlns:am3d="http://schemas.microsoft.com/office/drawing/2017/model3d" xmlns:o="urn:schemas-microsoft-com:office:office" xmlns:r="http://schemas.openxmlformats.org/officeDocument/2006/relationships" xmlns:m="http://schemas.openxmlformats.org/officeDocument/2006/math" xmlns:v="urn:schemas-microsoft-com:vml" xmlns:wp14="http://schemas.microsoft.com/office/word/2010/wordprocessingDrawing" xmlns:wp="http://schemas.openxmlformats.org/drawingml/2006/wordprocessingDrawing" xmlns:w10="urn:schemas-microsoft-com:office:word" xmlns:w="http://schemas.openxmlformats.org/wordprocessingml/2006/main" xmlns:w14="http://schemas.microsoft.com/office/word/2010/wordml" xmlns:w15="http://schemas.microsoft.com/office/word/2012/wordml" xmlns:w16cid="http://schemas.microsoft.com/office/word/2016/wordml/cid" xmlns:w16se="http://schemas.microsoft.com/office/word/2015/wordml/symex" xmlns:wpg="http://schemas.microsoft.com/office/word/2010/wordprocessingGroup" xmlns:wpi="http://schemas.microsoft.com/office/word/2010/wordprocessingInk" xmlns:wne="http://schemas.microsoft.com/office/word/2006/wordml" xmlns:wps="http://schemas.microsoft.com/office/word/2010/wordprocessingShape" mc:Ignorable="w14 w15 w16se w16cid wp14">
   <w:endnote w:type="separator" w:id="-1">
     <w:p>
       <w:r>
@@ -411,10 +420,10 @@
 </file>
 
 <file path=word/footer1.xml><?xml version="1.0" encoding="utf-8"?>
-<w:ftr xmlns:wpc="http://schemas.microsoft.com/office/word/2010/wordprocessingCanvas" xmlns:cx="http://schemas.microsoft.com/office/drawing/2014/chartex" xmlns:cx1="http://schemas.microsoft.com/office/drawing/2015/9/8/chartex" xmlns:mc="http://schemas.openxmlformats.org/markup-compatibility/2006" xmlns:o="urn:schemas-microsoft-com:office:office" xmlns:r="http://schemas.openxmlformats.org/officeDocument/2006/relationships" xmlns:m="http://schemas.openxmlformats.org/officeDocument/2006/math" xmlns:v="urn:schemas-microsoft-com:vml" xmlns:wp14="http://schemas.microsoft.com/office/word/2010/wordprocessingDrawing" xmlns:wp="http://schemas.openxmlformats.org/drawingml/2006/wordprocessingDrawing" xmlns:w10="urn:schemas-microsoft-com:office:word" xmlns:w="http://schemas.openxmlformats.org/wordprocessingml/2006/main" xmlns:w14="http://schemas.microsoft.com/office/word/2010/wordml" xmlns:w15="http://schemas.microsoft.com/office/word/2012/wordml" xmlns:w16se="http://schemas.microsoft.com/office/word/2015/wordml/symex" xmlns:wpg="http://schemas.microsoft.com/office/word/2010/wordprocessingGroup" xmlns:wpi="http://schemas.microsoft.com/office/word/2010/wordprocessingInk" xmlns:wne="http://schemas.microsoft.com/office/word/2006/wordml" xmlns:wps="http://schemas.microsoft.com/office/word/2010/wordprocessingShape" mc:Ignorable="w14 w15 w16se wp14">
+<w:ftr xmlns:wpc="http://schemas.microsoft.com/office/word/2010/wordprocessingCanvas" xmlns:cx="http://schemas.microsoft.com/office/drawing/2014/chartex" xmlns:cx1="http://schemas.microsoft.com/office/drawing/2015/9/8/chartex" xmlns:cx2="http://schemas.microsoft.com/office/drawing/2015/10/21/chartex" xmlns:cx3="http://schemas.microsoft.com/office/drawing/2016/5/9/chartex" xmlns:cx4="http://schemas.microsoft.com/office/drawing/2016/5/10/chartex" xmlns:cx5="http://schemas.microsoft.com/office/drawing/2016/5/11/chartex" xmlns:cx6="http://schemas.microsoft.com/office/drawing/2016/5/12/chartex" xmlns:cx7="http://schemas.microsoft.com/office/drawing/2016/5/13/chartex" xmlns:cx8="http://schemas.microsoft.com/office/drawing/2016/5/14/chartex" xmlns:mc="http://schemas.openxmlformats.org/markup-compatibility/2006" xmlns:aink="http://schemas.microsoft.com/office/drawing/2016/ink" xmlns:am3d="http://schemas.microsoft.com/office/drawing/2017/model3d" xmlns:o="urn:schemas-microsoft-com:office:office" xmlns:r="http://schemas.openxmlformats.org/officeDocument/2006/relationships" xmlns:m="http://schemas.openxmlformats.org/officeDocument/2006/math" xmlns:v="urn:schemas-microsoft-com:vml" xmlns:wp14="http://schemas.microsoft.com/office/word/2010/wordprocessingDrawing" xmlns:wp="http://schemas.openxmlformats.org/drawingml/2006/wordprocessingDrawing" xmlns:w10="urn:schemas-microsoft-com:office:word" xmlns:w="http://schemas.openxmlformats.org/wordprocessingml/2006/main" xmlns:w14="http://schemas.microsoft.com/office/word/2010/wordml" xmlns:w15="http://schemas.microsoft.com/office/word/2012/wordml" xmlns:w16cid="http://schemas.microsoft.com/office/word/2016/wordml/cid" xmlns:w16se="http://schemas.microsoft.com/office/word/2015/wordml/symex" xmlns:wpg="http://schemas.microsoft.com/office/word/2010/wordprocessingGroup" xmlns:wpi="http://schemas.microsoft.com/office/word/2010/wordprocessingInk" xmlns:wne="http://schemas.microsoft.com/office/word/2006/wordml" xmlns:wps="http://schemas.microsoft.com/office/word/2010/wordprocessingShape" mc:Ignorable="w14 w15 w16se w16cid wp14">
   <w:tbl>
     <w:tblPr>
-      <w:tblStyle w:val="TableGrid"/>
+      <w:tblStyle w:val="Tabel-Gitter"/>
       <w:tblW w:w="5000" w:type="pct"/>
       <w:tblBorders>
         <w:top w:val="none" w:sz="0" w:space="0" w:color="auto"/>
@@ -438,7 +447,7 @@
         </w:tcPr>
         <w:p>
           <w:pPr>
-            <w:pStyle w:val="Footer"/>
+            <w:pStyle w:val="Sidefod"/>
             <w:tabs>
               <w:tab w:val="left" w:pos="0"/>
               <w:tab w:val="center" w:pos="4536"/>
@@ -472,7 +481,7 @@
         </w:p>
         <w:p>
           <w:pPr>
-            <w:pStyle w:val="Footer"/>
+            <w:pStyle w:val="Sidefod"/>
             <w:tabs>
               <w:tab w:val="left" w:pos="0"/>
               <w:tab w:val="center" w:pos="4536"/>
@@ -491,14 +500,27 @@
             </w:sdtPr>
             <w:sdtEndPr/>
             <w:sdtContent>
-              <w:fldSimple w:instr=" FILENAME   \* MERGEFORMAT ">
-                <w:r>
-                  <w:rPr>
-                    <w:noProof/>
-                  </w:rPr>
-                  <w:t>Document1</w:t>
-                </w:r>
-              </w:fldSimple>
+              <w:r>
+                <w:fldChar w:fldCharType="begin"/>
+              </w:r>
+              <w:r>
+                <w:instrText xml:space="preserve"> FILENAME   \* MERGEFORMAT </w:instrText>
+              </w:r>
+              <w:r>
+                <w:fldChar w:fldCharType="separate"/>
+              </w:r>
+              <w:r>
+                <w:rPr>
+                  <w:noProof/>
+                </w:rPr>
+                <w:t>Document1</w:t>
+              </w:r>
+              <w:r>
+                <w:rPr>
+                  <w:noProof/>
+                </w:rPr>
+                <w:fldChar w:fldCharType="end"/>
+              </w:r>
             </w:sdtContent>
           </w:sdt>
           <w:sdt>
@@ -510,7 +532,10 @@
             <w:sdtEndPr/>
             <w:sdtContent>
               <w:r>
-                <w:t xml:space="preserve"> / </w:t>
+                <w:t xml:space="preserve"> </w:t>
+              </w:r>
+              <w:r>
+                <w:t xml:space="preserve">/ </w:t>
               </w:r>
             </w:sdtContent>
           </w:sdt>
@@ -522,11 +547,21 @@
             </w:sdtPr>
             <w:sdtEndPr/>
             <w:sdtContent>
-              <w:fldSimple w:instr=" DOCPROPERTY  Author   \* MERGEFORMAT ">
-                <w:r>
-                  <w:t>Teis Aalbæk-Nielsen</w:t>
-                </w:r>
-              </w:fldSimple>
+              <w:r>
+                <w:fldChar w:fldCharType="begin"/>
+              </w:r>
+              <w:r>
+                <w:instrText xml:space="preserve"> DOCPROPERTY  Author   \* MERGEFORMAT </w:instrText>
+              </w:r>
+              <w:r>
+                <w:fldChar w:fldCharType="separate"/>
+              </w:r>
+              <w:r>
+                <w:t>Teis Aalbæk-Nielsen</w:t>
+              </w:r>
+              <w:r>
+                <w:fldChar w:fldCharType="end"/>
+              </w:r>
             </w:sdtContent>
           </w:sdt>
         </w:p>
@@ -537,7 +572,7 @@
         </w:tcPr>
         <w:p>
           <w:pPr>
-            <w:pStyle w:val="Footer"/>
+            <w:pStyle w:val="Sidefod"/>
             <w:tabs>
               <w:tab w:val="left" w:pos="0"/>
               <w:tab w:val="center" w:pos="4536"/>
@@ -563,7 +598,7 @@
           <w:sdtContent>
             <w:p>
               <w:pPr>
-                <w:pStyle w:val="Footer"/>
+                <w:pStyle w:val="Sidefod"/>
                 <w:tabs>
                   <w:tab w:val="left" w:pos="0"/>
                   <w:tab w:val="center" w:pos="4536"/>
@@ -580,7 +615,7 @@
         </w:sdt>
         <w:p>
           <w:pPr>
-            <w:pStyle w:val="Footer"/>
+            <w:pStyle w:val="Sidefod"/>
             <w:tabs>
               <w:tab w:val="left" w:pos="0"/>
               <w:tab w:val="center" w:pos="4536"/>
@@ -652,14 +687,27 @@
             </w:sdtPr>
             <w:sdtEndPr/>
             <w:sdtContent>
-              <w:fldSimple w:instr=" NUMPAGES   \* MERGEFORMAT ">
-                <w:r>
-                  <w:rPr>
-                    <w:noProof/>
-                  </w:rPr>
-                  <w:t>1</w:t>
-                </w:r>
-              </w:fldSimple>
+              <w:r>
+                <w:fldChar w:fldCharType="begin"/>
+              </w:r>
+              <w:r>
+                <w:instrText xml:space="preserve"> NUMPAGES   \* MERGEFORMAT </w:instrText>
+              </w:r>
+              <w:r>
+                <w:fldChar w:fldCharType="separate"/>
+              </w:r>
+              <w:r>
+                <w:rPr>
+                  <w:noProof/>
+                </w:rPr>
+                <w:t>1</w:t>
+              </w:r>
+              <w:r>
+                <w:rPr>
+                  <w:noProof/>
+                </w:rPr>
+                <w:fldChar w:fldCharType="end"/>
+              </w:r>
             </w:sdtContent>
           </w:sdt>
         </w:p>
@@ -682,7 +730,7 @@
     <w:sdtContent>
       <w:p>
         <w:pPr>
-          <w:pStyle w:val="Footer"/>
+          <w:pStyle w:val="Sidefod"/>
           <w:shd w:val="clear" w:color="auto" w:fill="FFFFFF" w:themeFill="background1"/>
           <w:tabs>
             <w:tab w:val="left" w:pos="0"/>
@@ -711,10 +759,10 @@
 </file>
 
 <file path=word/footer2.xml><?xml version="1.0" encoding="utf-8"?>
-<w:ftr xmlns:wpc="http://schemas.microsoft.com/office/word/2010/wordprocessingCanvas" xmlns:cx="http://schemas.microsoft.com/office/drawing/2014/chartex" xmlns:cx1="http://schemas.microsoft.com/office/drawing/2015/9/8/chartex" xmlns:mc="http://schemas.openxmlformats.org/markup-compatibility/2006" xmlns:o="urn:schemas-microsoft-com:office:office" xmlns:r="http://schemas.openxmlformats.org/officeDocument/2006/relationships" xmlns:m="http://schemas.openxmlformats.org/officeDocument/2006/math" xmlns:v="urn:schemas-microsoft-com:vml" xmlns:wp14="http://schemas.microsoft.com/office/word/2010/wordprocessingDrawing" xmlns:wp="http://schemas.openxmlformats.org/drawingml/2006/wordprocessingDrawing" xmlns:w10="urn:schemas-microsoft-com:office:word" xmlns:w="http://schemas.openxmlformats.org/wordprocessingml/2006/main" xmlns:w14="http://schemas.microsoft.com/office/word/2010/wordml" xmlns:w15="http://schemas.microsoft.com/office/word/2012/wordml" xmlns:w16se="http://schemas.microsoft.com/office/word/2015/wordml/symex" xmlns:wpg="http://schemas.microsoft.com/office/word/2010/wordprocessingGroup" xmlns:wpi="http://schemas.microsoft.com/office/word/2010/wordprocessingInk" xmlns:wne="http://schemas.microsoft.com/office/word/2006/wordml" xmlns:wps="http://schemas.microsoft.com/office/word/2010/wordprocessingShape" mc:Ignorable="w14 w15 w16se wp14">
+<w:ftr xmlns:wpc="http://schemas.microsoft.com/office/word/2010/wordprocessingCanvas" xmlns:cx="http://schemas.microsoft.com/office/drawing/2014/chartex" xmlns:cx1="http://schemas.microsoft.com/office/drawing/2015/9/8/chartex" xmlns:cx2="http://schemas.microsoft.com/office/drawing/2015/10/21/chartex" xmlns:cx3="http://schemas.microsoft.com/office/drawing/2016/5/9/chartex" xmlns:cx4="http://schemas.microsoft.com/office/drawing/2016/5/10/chartex" xmlns:cx5="http://schemas.microsoft.com/office/drawing/2016/5/11/chartex" xmlns:cx6="http://schemas.microsoft.com/office/drawing/2016/5/12/chartex" xmlns:cx7="http://schemas.microsoft.com/office/drawing/2016/5/13/chartex" xmlns:cx8="http://schemas.microsoft.com/office/drawing/2016/5/14/chartex" xmlns:mc="http://schemas.openxmlformats.org/markup-compatibility/2006" xmlns:aink="http://schemas.microsoft.com/office/drawing/2016/ink" xmlns:am3d="http://schemas.microsoft.com/office/drawing/2017/model3d" xmlns:o="urn:schemas-microsoft-com:office:office" xmlns:r="http://schemas.openxmlformats.org/officeDocument/2006/relationships" xmlns:m="http://schemas.openxmlformats.org/officeDocument/2006/math" xmlns:v="urn:schemas-microsoft-com:vml" xmlns:wp14="http://schemas.microsoft.com/office/word/2010/wordprocessingDrawing" xmlns:wp="http://schemas.openxmlformats.org/drawingml/2006/wordprocessingDrawing" xmlns:w10="urn:schemas-microsoft-com:office:word" xmlns:w="http://schemas.openxmlformats.org/wordprocessingml/2006/main" xmlns:w14="http://schemas.microsoft.com/office/word/2010/wordml" xmlns:w15="http://schemas.microsoft.com/office/word/2012/wordml" xmlns:w16cid="http://schemas.microsoft.com/office/word/2016/wordml/cid" xmlns:w16se="http://schemas.microsoft.com/office/word/2015/wordml/symex" xmlns:wpg="http://schemas.microsoft.com/office/word/2010/wordprocessingGroup" xmlns:wpi="http://schemas.microsoft.com/office/word/2010/wordprocessingInk" xmlns:wne="http://schemas.microsoft.com/office/word/2006/wordml" xmlns:wps="http://schemas.microsoft.com/office/word/2010/wordprocessingShape" mc:Ignorable="w14 w15 w16se w16cid wp14">
   <w:p>
     <w:pPr>
-      <w:pStyle w:val="Footer"/>
+      <w:pStyle w:val="Sidefod"/>
       <w:tabs>
         <w:tab w:val="center" w:pos="4536"/>
       </w:tabs>
@@ -729,7 +777,7 @@
 </file>
 
 <file path=word/footnotes.xml><?xml version="1.0" encoding="utf-8"?>
-<w:footnotes xmlns:wpc="http://schemas.microsoft.com/office/word/2010/wordprocessingCanvas" xmlns:cx="http://schemas.microsoft.com/office/drawing/2014/chartex" xmlns:cx1="http://schemas.microsoft.com/office/drawing/2015/9/8/chartex" xmlns:mc="http://schemas.openxmlformats.org/markup-compatibility/2006" xmlns:o="urn:schemas-microsoft-com:office:office" xmlns:r="http://schemas.openxmlformats.org/officeDocument/2006/relationships" xmlns:m="http://schemas.openxmlformats.org/officeDocument/2006/math" xmlns:v="urn:schemas-microsoft-com:vml" xmlns:wp14="http://schemas.microsoft.com/office/word/2010/wordprocessingDrawing" xmlns:wp="http://schemas.openxmlformats.org/drawingml/2006/wordprocessingDrawing" xmlns:w10="urn:schemas-microsoft-com:office:word" xmlns:w="http://schemas.openxmlformats.org/wordprocessingml/2006/main" xmlns:w14="http://schemas.microsoft.com/office/word/2010/wordml" xmlns:w15="http://schemas.microsoft.com/office/word/2012/wordml" xmlns:w16se="http://schemas.microsoft.com/office/word/2015/wordml/symex" xmlns:wpg="http://schemas.microsoft.com/office/word/2010/wordprocessingGroup" xmlns:wpi="http://schemas.microsoft.com/office/word/2010/wordprocessingInk" xmlns:wne="http://schemas.microsoft.com/office/word/2006/wordml" xmlns:wps="http://schemas.microsoft.com/office/word/2010/wordprocessingShape" mc:Ignorable="w14 w15 w16se wp14">
+<w:footnotes xmlns:wpc="http://schemas.microsoft.com/office/word/2010/wordprocessingCanvas" xmlns:cx="http://schemas.microsoft.com/office/drawing/2014/chartex" xmlns:cx1="http://schemas.microsoft.com/office/drawing/2015/9/8/chartex" xmlns:cx2="http://schemas.microsoft.com/office/drawing/2015/10/21/chartex" xmlns:cx3="http://schemas.microsoft.com/office/drawing/2016/5/9/chartex" xmlns:cx4="http://schemas.microsoft.com/office/drawing/2016/5/10/chartex" xmlns:cx5="http://schemas.microsoft.com/office/drawing/2016/5/11/chartex" xmlns:cx6="http://schemas.microsoft.com/office/drawing/2016/5/12/chartex" xmlns:cx7="http://schemas.microsoft.com/office/drawing/2016/5/13/chartex" xmlns:cx8="http://schemas.microsoft.com/office/drawing/2016/5/14/chartex" xmlns:mc="http://schemas.openxmlformats.org/markup-compatibility/2006" xmlns:aink="http://schemas.microsoft.com/office/drawing/2016/ink" xmlns:am3d="http://schemas.microsoft.com/office/drawing/2017/model3d" xmlns:o="urn:schemas-microsoft-com:office:office" xmlns:r="http://schemas.openxmlformats.org/officeDocument/2006/relationships" xmlns:m="http://schemas.openxmlformats.org/officeDocument/2006/math" xmlns:v="urn:schemas-microsoft-com:vml" xmlns:wp14="http://schemas.microsoft.com/office/word/2010/wordprocessingDrawing" xmlns:wp="http://schemas.openxmlformats.org/drawingml/2006/wordprocessingDrawing" xmlns:w10="urn:schemas-microsoft-com:office:word" xmlns:w="http://schemas.openxmlformats.org/wordprocessingml/2006/main" xmlns:w14="http://schemas.microsoft.com/office/word/2010/wordml" xmlns:w15="http://schemas.microsoft.com/office/word/2012/wordml" xmlns:w16cid="http://schemas.microsoft.com/office/word/2016/wordml/cid" xmlns:w16se="http://schemas.microsoft.com/office/word/2015/wordml/symex" xmlns:wpg="http://schemas.microsoft.com/office/word/2010/wordprocessingGroup" xmlns:wpi="http://schemas.microsoft.com/office/word/2010/wordprocessingInk" xmlns:wne="http://schemas.microsoft.com/office/word/2006/wordml" xmlns:wps="http://schemas.microsoft.com/office/word/2010/wordprocessingShape" mc:Ignorable="w14 w15 w16se w16cid wp14">
   <w:footnote w:type="separator" w:id="-1">
     <w:p>
       <w:r>
@@ -748,10 +796,10 @@
 </file>
 
 <file path=word/header1.xml><?xml version="1.0" encoding="utf-8"?>
-<w:hdr xmlns:wpc="http://schemas.microsoft.com/office/word/2010/wordprocessingCanvas" xmlns:cx="http://schemas.microsoft.com/office/drawing/2014/chartex" xmlns:cx1="http://schemas.microsoft.com/office/drawing/2015/9/8/chartex" xmlns:mc="http://schemas.openxmlformats.org/markup-compatibility/2006" xmlns:o="urn:schemas-microsoft-com:office:office" xmlns:r="http://schemas.openxmlformats.org/officeDocument/2006/relationships" xmlns:m="http://schemas.openxmlformats.org/officeDocument/2006/math" xmlns:v="urn:schemas-microsoft-com:vml" xmlns:wp14="http://schemas.microsoft.com/office/word/2010/wordprocessingDrawing" xmlns:wp="http://schemas.openxmlformats.org/drawingml/2006/wordprocessingDrawing" xmlns:w10="urn:schemas-microsoft-com:office:word" xmlns:w="http://schemas.openxmlformats.org/wordprocessingml/2006/main" xmlns:w14="http://schemas.microsoft.com/office/word/2010/wordml" xmlns:w15="http://schemas.microsoft.com/office/word/2012/wordml" xmlns:w16se="http://schemas.microsoft.com/office/word/2015/wordml/symex" xmlns:wpg="http://schemas.microsoft.com/office/word/2010/wordprocessingGroup" xmlns:wpi="http://schemas.microsoft.com/office/word/2010/wordprocessingInk" xmlns:wne="http://schemas.microsoft.com/office/word/2006/wordml" xmlns:wps="http://schemas.microsoft.com/office/word/2010/wordprocessingShape" mc:Ignorable="w14 w15 w16se wp14">
+<w:hdr xmlns:wpc="http://schemas.microsoft.com/office/word/2010/wordprocessingCanvas" xmlns:cx="http://schemas.microsoft.com/office/drawing/2014/chartex" xmlns:cx1="http://schemas.microsoft.com/office/drawing/2015/9/8/chartex" xmlns:cx2="http://schemas.microsoft.com/office/drawing/2015/10/21/chartex" xmlns:cx3="http://schemas.microsoft.com/office/drawing/2016/5/9/chartex" xmlns:cx4="http://schemas.microsoft.com/office/drawing/2016/5/10/chartex" xmlns:cx5="http://schemas.microsoft.com/office/drawing/2016/5/11/chartex" xmlns:cx6="http://schemas.microsoft.com/office/drawing/2016/5/12/chartex" xmlns:cx7="http://schemas.microsoft.com/office/drawing/2016/5/13/chartex" xmlns:cx8="http://schemas.microsoft.com/office/drawing/2016/5/14/chartex" xmlns:mc="http://schemas.openxmlformats.org/markup-compatibility/2006" xmlns:aink="http://schemas.microsoft.com/office/drawing/2016/ink" xmlns:am3d="http://schemas.microsoft.com/office/drawing/2017/model3d" xmlns:o="urn:schemas-microsoft-com:office:office" xmlns:r="http://schemas.openxmlformats.org/officeDocument/2006/relationships" xmlns:m="http://schemas.openxmlformats.org/officeDocument/2006/math" xmlns:v="urn:schemas-microsoft-com:vml" xmlns:wp14="http://schemas.microsoft.com/office/word/2010/wordprocessingDrawing" xmlns:wp="http://schemas.openxmlformats.org/drawingml/2006/wordprocessingDrawing" xmlns:w10="urn:schemas-microsoft-com:office:word" xmlns:w="http://schemas.openxmlformats.org/wordprocessingml/2006/main" xmlns:w14="http://schemas.microsoft.com/office/word/2010/wordml" xmlns:w15="http://schemas.microsoft.com/office/word/2012/wordml" xmlns:w16cid="http://schemas.microsoft.com/office/word/2016/wordml/cid" xmlns:w16se="http://schemas.microsoft.com/office/word/2015/wordml/symex" xmlns:wpg="http://schemas.microsoft.com/office/word/2010/wordprocessingGroup" xmlns:wpi="http://schemas.microsoft.com/office/word/2010/wordprocessingInk" xmlns:wne="http://schemas.microsoft.com/office/word/2006/wordml" xmlns:wps="http://schemas.microsoft.com/office/word/2010/wordprocessingShape" mc:Ignorable="w14 w15 w16se w16cid wp14">
   <w:p>
     <w:pPr>
-      <w:pStyle w:val="Header"/>
+      <w:pStyle w:val="Sidehoved"/>
       <w:jc w:val="right"/>
       <w:rPr>
         <w:noProof/>
@@ -761,7 +809,7 @@
   </w:p>
   <w:p>
     <w:pPr>
-      <w:pStyle w:val="Header"/>
+      <w:pStyle w:val="Sidehoved"/>
       <w:jc w:val="right"/>
       <w:rPr>
         <w:noProof/>
@@ -773,10 +821,10 @@
 </file>
 
 <file path=word/header2.xml><?xml version="1.0" encoding="utf-8"?>
-<w:hdr xmlns:wpc="http://schemas.microsoft.com/office/word/2010/wordprocessingCanvas" xmlns:cx="http://schemas.microsoft.com/office/drawing/2014/chartex" xmlns:cx1="http://schemas.microsoft.com/office/drawing/2015/9/8/chartex" xmlns:mc="http://schemas.openxmlformats.org/markup-compatibility/2006" xmlns:o="urn:schemas-microsoft-com:office:office" xmlns:r="http://schemas.openxmlformats.org/officeDocument/2006/relationships" xmlns:m="http://schemas.openxmlformats.org/officeDocument/2006/math" xmlns:v="urn:schemas-microsoft-com:vml" xmlns:wp14="http://schemas.microsoft.com/office/word/2010/wordprocessingDrawing" xmlns:wp="http://schemas.openxmlformats.org/drawingml/2006/wordprocessingDrawing" xmlns:w10="urn:schemas-microsoft-com:office:word" xmlns:w="http://schemas.openxmlformats.org/wordprocessingml/2006/main" xmlns:w14="http://schemas.microsoft.com/office/word/2010/wordml" xmlns:w15="http://schemas.microsoft.com/office/word/2012/wordml" xmlns:w16se="http://schemas.microsoft.com/office/word/2015/wordml/symex" xmlns:wpg="http://schemas.microsoft.com/office/word/2010/wordprocessingGroup" xmlns:wpi="http://schemas.microsoft.com/office/word/2010/wordprocessingInk" xmlns:wne="http://schemas.microsoft.com/office/word/2006/wordml" xmlns:wps="http://schemas.microsoft.com/office/word/2010/wordprocessingShape" mc:Ignorable="w14 w15 w16se wp14">
+<w:hdr xmlns:wpc="http://schemas.microsoft.com/office/word/2010/wordprocessingCanvas" xmlns:cx="http://schemas.microsoft.com/office/drawing/2014/chartex" xmlns:cx1="http://schemas.microsoft.com/office/drawing/2015/9/8/chartex" xmlns:cx2="http://schemas.microsoft.com/office/drawing/2015/10/21/chartex" xmlns:cx3="http://schemas.microsoft.com/office/drawing/2016/5/9/chartex" xmlns:cx4="http://schemas.microsoft.com/office/drawing/2016/5/10/chartex" xmlns:cx5="http://schemas.microsoft.com/office/drawing/2016/5/11/chartex" xmlns:cx6="http://schemas.microsoft.com/office/drawing/2016/5/12/chartex" xmlns:cx7="http://schemas.microsoft.com/office/drawing/2016/5/13/chartex" xmlns:cx8="http://schemas.microsoft.com/office/drawing/2016/5/14/chartex" xmlns:mc="http://schemas.openxmlformats.org/markup-compatibility/2006" xmlns:aink="http://schemas.microsoft.com/office/drawing/2016/ink" xmlns:am3d="http://schemas.microsoft.com/office/drawing/2017/model3d" xmlns:o="urn:schemas-microsoft-com:office:office" xmlns:r="http://schemas.openxmlformats.org/officeDocument/2006/relationships" xmlns:m="http://schemas.openxmlformats.org/officeDocument/2006/math" xmlns:v="urn:schemas-microsoft-com:vml" xmlns:wp14="http://schemas.microsoft.com/office/word/2010/wordprocessingDrawing" xmlns:wp="http://schemas.openxmlformats.org/drawingml/2006/wordprocessingDrawing" xmlns:w10="urn:schemas-microsoft-com:office:word" xmlns:w="http://schemas.openxmlformats.org/wordprocessingml/2006/main" xmlns:w14="http://schemas.microsoft.com/office/word/2010/wordml" xmlns:w15="http://schemas.microsoft.com/office/word/2012/wordml" xmlns:w16cid="http://schemas.microsoft.com/office/word/2016/wordml/cid" xmlns:w16se="http://schemas.microsoft.com/office/word/2015/wordml/symex" xmlns:wpg="http://schemas.microsoft.com/office/word/2010/wordprocessingGroup" xmlns:wpi="http://schemas.microsoft.com/office/word/2010/wordprocessingInk" xmlns:wne="http://schemas.microsoft.com/office/word/2006/wordml" xmlns:wps="http://schemas.microsoft.com/office/word/2010/wordprocessingShape" mc:Ignorable="w14 w15 w16se w16cid wp14">
   <w:p>
     <w:pPr>
-      <w:pStyle w:val="Header"/>
+      <w:pStyle w:val="Sidehoved"/>
       <w:spacing w:before="0" w:after="0"/>
       <w:rPr>
         <w:sz w:val="14"/>
@@ -788,7 +836,7 @@
 </file>
 
 <file path=word/numbering.xml><?xml version="1.0" encoding="utf-8"?>
-<w:numbering xmlns:wpc="http://schemas.microsoft.com/office/word/2010/wordprocessingCanvas" xmlns:cx="http://schemas.microsoft.com/office/drawing/2014/chartex" xmlns:cx1="http://schemas.microsoft.com/office/drawing/2015/9/8/chartex" xmlns:mc="http://schemas.openxmlformats.org/markup-compatibility/2006" xmlns:o="urn:schemas-microsoft-com:office:office" xmlns:r="http://schemas.openxmlformats.org/officeDocument/2006/relationships" xmlns:m="http://schemas.openxmlformats.org/officeDocument/2006/math" xmlns:v="urn:schemas-microsoft-com:vml" xmlns:wp14="http://schemas.microsoft.com/office/word/2010/wordprocessingDrawing" xmlns:wp="http://schemas.openxmlformats.org/drawingml/2006/wordprocessingDrawing" xmlns:w10="urn:schemas-microsoft-com:office:word" xmlns:w="http://schemas.openxmlformats.org/wordprocessingml/2006/main" xmlns:w14="http://schemas.microsoft.com/office/word/2010/wordml" xmlns:w15="http://schemas.microsoft.com/office/word/2012/wordml" xmlns:w16se="http://schemas.microsoft.com/office/word/2015/wordml/symex" xmlns:wpg="http://schemas.microsoft.com/office/word/2010/wordprocessingGroup" xmlns:wpi="http://schemas.microsoft.com/office/word/2010/wordprocessingInk" xmlns:wne="http://schemas.microsoft.com/office/word/2006/wordml" xmlns:wps="http://schemas.microsoft.com/office/word/2010/wordprocessingShape" mc:Ignorable="w14 w15 w16se wp14">
+<w:numbering xmlns:wpc="http://schemas.microsoft.com/office/word/2010/wordprocessingCanvas" xmlns:cx="http://schemas.microsoft.com/office/drawing/2014/chartex" xmlns:cx1="http://schemas.microsoft.com/office/drawing/2015/9/8/chartex" xmlns:cx2="http://schemas.microsoft.com/office/drawing/2015/10/21/chartex" xmlns:cx3="http://schemas.microsoft.com/office/drawing/2016/5/9/chartex" xmlns:cx4="http://schemas.microsoft.com/office/drawing/2016/5/10/chartex" xmlns:cx5="http://schemas.microsoft.com/office/drawing/2016/5/11/chartex" xmlns:cx6="http://schemas.microsoft.com/office/drawing/2016/5/12/chartex" xmlns:cx7="http://schemas.microsoft.com/office/drawing/2016/5/13/chartex" xmlns:cx8="http://schemas.microsoft.com/office/drawing/2016/5/14/chartex" xmlns:mc="http://schemas.openxmlformats.org/markup-compatibility/2006" xmlns:aink="http://schemas.microsoft.com/office/drawing/2016/ink" xmlns:am3d="http://schemas.microsoft.com/office/drawing/2017/model3d" xmlns:o="urn:schemas-microsoft-com:office:office" xmlns:r="http://schemas.openxmlformats.org/officeDocument/2006/relationships" xmlns:m="http://schemas.openxmlformats.org/officeDocument/2006/math" xmlns:v="urn:schemas-microsoft-com:vml" xmlns:wp14="http://schemas.microsoft.com/office/word/2010/wordprocessingDrawing" xmlns:wp="http://schemas.openxmlformats.org/drawingml/2006/wordprocessingDrawing" xmlns:w10="urn:schemas-microsoft-com:office:word" xmlns:w="http://schemas.openxmlformats.org/wordprocessingml/2006/main" xmlns:w14="http://schemas.microsoft.com/office/word/2010/wordml" xmlns:w15="http://schemas.microsoft.com/office/word/2012/wordml" xmlns:w16cid="http://schemas.microsoft.com/office/word/2016/wordml/cid" xmlns:w16se="http://schemas.microsoft.com/office/word/2015/wordml/symex" xmlns:wpg="http://schemas.microsoft.com/office/word/2010/wordprocessingGroup" xmlns:wpi="http://schemas.microsoft.com/office/word/2010/wordprocessingInk" xmlns:wne="http://schemas.microsoft.com/office/word/2006/wordml" xmlns:wps="http://schemas.microsoft.com/office/word/2010/wordprocessingShape" mc:Ignorable="w14 w15 w16se w16cid wp14">
   <w:abstractNum w:abstractNumId="0" w15:restartNumberingAfterBreak="0">
     <w:nsid w:val="27367EBF"/>
     <w:multiLevelType w:val="multilevel"/>
@@ -796,7 +844,7 @@
     <w:lvl w:ilvl="0">
       <w:start w:val="1"/>
       <w:numFmt w:val="decimal"/>
-      <w:pStyle w:val="Heading1"/>
+      <w:pStyle w:val="Overskrift1"/>
       <w:suff w:val="space"/>
       <w:lvlText w:val="%1"/>
       <w:lvlJc w:val="left"/>
@@ -810,7 +858,7 @@
     <w:lvl w:ilvl="1">
       <w:start w:val="1"/>
       <w:numFmt w:val="decimal"/>
-      <w:pStyle w:val="Heading2"/>
+      <w:pStyle w:val="Overskrift2"/>
       <w:suff w:val="space"/>
       <w:lvlText w:val="%1.%2"/>
       <w:lvlJc w:val="left"/>
@@ -824,7 +872,7 @@
     <w:lvl w:ilvl="2">
       <w:start w:val="1"/>
       <w:numFmt w:val="decimal"/>
-      <w:pStyle w:val="Heading3"/>
+      <w:pStyle w:val="Overskrift3"/>
       <w:suff w:val="space"/>
       <w:lvlText w:val="%1.%2.%3"/>
       <w:lvlJc w:val="left"/>
@@ -838,7 +886,7 @@
     <w:lvl w:ilvl="3">
       <w:start w:val="1"/>
       <w:numFmt w:val="decimal"/>
-      <w:pStyle w:val="Heading4"/>
+      <w:pStyle w:val="Overskrift4"/>
       <w:suff w:val="space"/>
       <w:lvlText w:val="%1.%2.%3.%4"/>
       <w:lvlJc w:val="left"/>
@@ -852,7 +900,7 @@
     <w:lvl w:ilvl="4">
       <w:start w:val="1"/>
       <w:numFmt w:val="decimal"/>
-      <w:pStyle w:val="Heading5"/>
+      <w:pStyle w:val="Overskrift5"/>
       <w:suff w:val="space"/>
       <w:lvlText w:val="%1.%2.%3.%4.%5"/>
       <w:lvlJc w:val="left"/>
@@ -866,7 +914,7 @@
     <w:lvl w:ilvl="5">
       <w:start w:val="1"/>
       <w:numFmt w:val="decimal"/>
-      <w:pStyle w:val="Heading6"/>
+      <w:pStyle w:val="Overskrift6"/>
       <w:suff w:val="space"/>
       <w:lvlText w:val="%1.%2.%3.%4.%5.%6"/>
       <w:lvlJc w:val="left"/>
@@ -880,7 +928,7 @@
     <w:lvl w:ilvl="6">
       <w:start w:val="1"/>
       <w:numFmt w:val="decimal"/>
-      <w:pStyle w:val="Heading7"/>
+      <w:pStyle w:val="Overskrift7"/>
       <w:suff w:val="space"/>
       <w:lvlText w:val="%1.%2.%3.%4.%5.%6.%7"/>
       <w:lvlJc w:val="left"/>
@@ -894,7 +942,7 @@
     <w:lvl w:ilvl="7">
       <w:start w:val="1"/>
       <w:numFmt w:val="decimal"/>
-      <w:pStyle w:val="Heading8"/>
+      <w:pStyle w:val="Overskrift8"/>
       <w:suff w:val="space"/>
       <w:lvlText w:val="%1.%2.%3.%4.%5.%6.%7.%8"/>
       <w:lvlJc w:val="left"/>
@@ -908,7 +956,7 @@
     <w:lvl w:ilvl="8">
       <w:start w:val="1"/>
       <w:numFmt w:val="decimal"/>
-      <w:pStyle w:val="Heading9"/>
+      <w:pStyle w:val="Overskrift9"/>
       <w:suff w:val="space"/>
       <w:lvlText w:val="%1.%2.%3.%4.%5.%6.%7.%8.%9"/>
       <w:lvlJc w:val="left"/>
@@ -1218,7 +1266,7 @@
 </file>
 
 <file path=word/styles.xml><?xml version="1.0" encoding="utf-8"?>
-<w:styles xmlns:mc="http://schemas.openxmlformats.org/markup-compatibility/2006" xmlns:r="http://schemas.openxmlformats.org/officeDocument/2006/relationships" xmlns:w="http://schemas.openxmlformats.org/wordprocessingml/2006/main" xmlns:w14="http://schemas.microsoft.com/office/word/2010/wordml" xmlns:w15="http://schemas.microsoft.com/office/word/2012/wordml" xmlns:w16se="http://schemas.microsoft.com/office/word/2015/wordml/symex" mc:Ignorable="w14 w15 w16se">
+<w:styles xmlns:mc="http://schemas.openxmlformats.org/markup-compatibility/2006" xmlns:r="http://schemas.openxmlformats.org/officeDocument/2006/relationships" xmlns:w="http://schemas.openxmlformats.org/wordprocessingml/2006/main" xmlns:w14="http://schemas.microsoft.com/office/word/2010/wordml" xmlns:w15="http://schemas.microsoft.com/office/word/2012/wordml" xmlns:w16cid="http://schemas.microsoft.com/office/word/2016/wordml/cid" xmlns:w16se="http://schemas.microsoft.com/office/word/2015/wordml/symex" mc:Ignorable="w14 w15 w16se w16cid">
   <w:docDefaults>
     <w:rPrDefault>
       <w:rPr>
@@ -1228,7 +1276,7 @@
     </w:rPrDefault>
     <w:pPrDefault/>
   </w:docDefaults>
-  <w:latentStyles w:defLockedState="0" w:defUIPriority="99" w:defSemiHidden="0" w:defUnhideWhenUsed="0" w:defQFormat="0" w:count="371">
+  <w:latentStyles w:defLockedState="0" w:defUIPriority="99" w:defSemiHidden="0" w:defUnhideWhenUsed="0" w:defQFormat="0" w:count="376">
     <w:lsdException w:name="Normal" w:uiPriority="0" w:qFormat="1"/>
     <w:lsdException w:name="heading 1" w:uiPriority="0" w:qFormat="1"/>
     <w:lsdException w:name="heading 2" w:semiHidden="1" w:uiPriority="0" w:unhideWhenUsed="1" w:qFormat="1"/>
@@ -1334,7 +1382,6 @@
     <w:lsdException w:name="HTML Sample" w:semiHidden="1" w:unhideWhenUsed="1"/>
     <w:lsdException w:name="HTML Typewriter" w:semiHidden="1" w:unhideWhenUsed="1"/>
     <w:lsdException w:name="HTML Variable" w:semiHidden="1" w:unhideWhenUsed="1"/>
-    <w:lsdException w:name="Normal Table" w:semiHidden="1" w:unhideWhenUsed="1"/>
     <w:lsdException w:name="annotation subject" w:semiHidden="1" w:unhideWhenUsed="1"/>
     <w:lsdException w:name="No List" w:semiHidden="1" w:uiPriority="0" w:unhideWhenUsed="1"/>
     <w:lsdException w:name="Outline List 1" w:semiHidden="1" w:unhideWhenUsed="1"/>
@@ -1377,11 +1424,8 @@
     <w:lsdException w:name="Table Contemporary" w:semiHidden="1" w:unhideWhenUsed="1"/>
     <w:lsdException w:name="Table Elegant" w:semiHidden="1" w:unhideWhenUsed="1"/>
     <w:lsdException w:name="Table Professional" w:semiHidden="1" w:unhideWhenUsed="1"/>
-    <w:lsdException w:name="Table Subtle 1" w:semiHidden="1" w:unhideWhenUsed="1"/>
     <w:lsdException w:name="Table Subtle 2" w:semiHidden="1" w:unhideWhenUsed="1"/>
     <w:lsdException w:name="Table Web 1" w:semiHidden="1" w:unhideWhenUsed="1"/>
-    <w:lsdException w:name="Table Web 2" w:semiHidden="1" w:unhideWhenUsed="1"/>
-    <w:lsdException w:name="Table Web 3" w:semiHidden="1" w:unhideWhenUsed="1"/>
     <w:lsdException w:name="Balloon Text" w:semiHidden="1" w:unhideWhenUsed="1"/>
     <w:lsdException w:name="Table Grid" w:uiPriority="59"/>
     <w:lsdException w:name="Table Theme" w:semiHidden="1" w:unhideWhenUsed="1"/>
@@ -1600,6 +1644,11 @@
     <w:lsdException w:name="List Table 5 Dark Accent 6" w:uiPriority="50"/>
     <w:lsdException w:name="List Table 6 Colorful Accent 6" w:uiPriority="51"/>
     <w:lsdException w:name="List Table 7 Colorful Accent 6" w:uiPriority="52"/>
+    <w:lsdException w:name="Mention" w:semiHidden="1" w:unhideWhenUsed="1"/>
+    <w:lsdException w:name="Smart Hyperlink" w:semiHidden="1" w:unhideWhenUsed="1"/>
+    <w:lsdException w:name="Hashtag" w:semiHidden="1" w:unhideWhenUsed="1"/>
+    <w:lsdException w:name="Unresolved Mention" w:semiHidden="1" w:unhideWhenUsed="1"/>
+    <w:lsdException w:name="Smart Link" w:semiHidden="1" w:unhideWhenUsed="1"/>
   </w:latentStyles>
   <w:style w:type="paragraph" w:default="1" w:styleId="Normal">
     <w:name w:val="Normal"/>
@@ -1610,11 +1659,11 @@
       <w:lang w:eastAsia="ja-JP"/>
     </w:rPr>
   </w:style>
-  <w:style w:type="paragraph" w:styleId="Heading1">
+  <w:style w:type="paragraph" w:styleId="Overskrift1">
     <w:name w:val="heading 1"/>
     <w:basedOn w:val="berschrift0"/>
     <w:next w:val="FlietextEinzug"/>
-    <w:link w:val="Heading1Char"/>
+    <w:link w:val="Overskrift1Tegn"/>
     <w:qFormat/>
     <w:rsid w:val="00EA06B8"/>
     <w:pPr>
@@ -1628,11 +1677,11 @@
       <w:sz w:val="28"/>
     </w:rPr>
   </w:style>
-  <w:style w:type="paragraph" w:styleId="Heading2">
+  <w:style w:type="paragraph" w:styleId="Overskrift2">
     <w:name w:val="heading 2"/>
     <w:basedOn w:val="berschrift0"/>
     <w:next w:val="FlietextEinzug"/>
-    <w:link w:val="Heading2Char"/>
+    <w:link w:val="Overskrift2Tegn"/>
     <w:qFormat/>
     <w:rsid w:val="00EA06B8"/>
     <w:pPr>
@@ -1647,11 +1696,11 @@
       <w:sz w:val="24"/>
     </w:rPr>
   </w:style>
-  <w:style w:type="paragraph" w:styleId="Heading3">
+  <w:style w:type="paragraph" w:styleId="Overskrift3">
     <w:name w:val="heading 3"/>
     <w:basedOn w:val="berschrift0"/>
     <w:next w:val="FlietextEinzug"/>
-    <w:link w:val="Heading3Char"/>
+    <w:link w:val="Overskrift3Tegn"/>
     <w:qFormat/>
     <w:rsid w:val="00EA06B8"/>
     <w:pPr>
@@ -1666,11 +1715,11 @@
       <w:sz w:val="22"/>
     </w:rPr>
   </w:style>
-  <w:style w:type="paragraph" w:styleId="Heading4">
+  <w:style w:type="paragraph" w:styleId="Overskrift4">
     <w:name w:val="heading 4"/>
     <w:basedOn w:val="berschrift0"/>
     <w:next w:val="FlietextEinzug"/>
-    <w:link w:val="Heading4Char"/>
+    <w:link w:val="Overskrift4Tegn"/>
     <w:qFormat/>
     <w:rsid w:val="00EA06B8"/>
     <w:pPr>
@@ -1685,11 +1734,11 @@
       <w:sz w:val="22"/>
     </w:rPr>
   </w:style>
-  <w:style w:type="paragraph" w:styleId="Heading5">
+  <w:style w:type="paragraph" w:styleId="Overskrift5">
     <w:name w:val="heading 5"/>
     <w:basedOn w:val="berschrift0"/>
     <w:next w:val="FlietextEinzug"/>
-    <w:link w:val="Heading5Char"/>
+    <w:link w:val="Overskrift5Tegn"/>
     <w:qFormat/>
     <w:rsid w:val="00EA06B8"/>
     <w:pPr>
@@ -1704,11 +1753,11 @@
       <w:sz w:val="22"/>
     </w:rPr>
   </w:style>
-  <w:style w:type="paragraph" w:styleId="Heading6">
+  <w:style w:type="paragraph" w:styleId="Overskrift6">
     <w:name w:val="heading 6"/>
     <w:basedOn w:val="berschrift0"/>
     <w:next w:val="FlietextEinzug"/>
-    <w:link w:val="Heading6Char"/>
+    <w:link w:val="Overskrift6Tegn"/>
     <w:qFormat/>
     <w:rsid w:val="00EA06B8"/>
     <w:pPr>
@@ -1723,11 +1772,11 @@
       <w:sz w:val="22"/>
     </w:rPr>
   </w:style>
-  <w:style w:type="paragraph" w:styleId="Heading7">
+  <w:style w:type="paragraph" w:styleId="Overskrift7">
     <w:name w:val="heading 7"/>
     <w:basedOn w:val="berschrift0"/>
     <w:next w:val="FlietextEinzug"/>
-    <w:link w:val="Heading7Char"/>
+    <w:link w:val="Overskrift7Tegn"/>
     <w:qFormat/>
     <w:rsid w:val="00EA06B8"/>
     <w:pPr>
@@ -1742,11 +1791,11 @@
       <w:sz w:val="22"/>
     </w:rPr>
   </w:style>
-  <w:style w:type="paragraph" w:styleId="Heading8">
+  <w:style w:type="paragraph" w:styleId="Overskrift8">
     <w:name w:val="heading 8"/>
     <w:basedOn w:val="berschrift0"/>
     <w:next w:val="FlietextEinzug"/>
-    <w:link w:val="Heading8Char"/>
+    <w:link w:val="Overskrift8Tegn"/>
     <w:qFormat/>
     <w:rsid w:val="00EA06B8"/>
     <w:pPr>
@@ -1761,11 +1810,11 @@
       <w:sz w:val="22"/>
     </w:rPr>
   </w:style>
-  <w:style w:type="paragraph" w:styleId="Heading9">
+  <w:style w:type="paragraph" w:styleId="Overskrift9">
     <w:name w:val="heading 9"/>
     <w:basedOn w:val="berschrift0"/>
     <w:next w:val="FlietextEinzug"/>
-    <w:link w:val="Heading9Char"/>
+    <w:link w:val="Overskrift9Tegn"/>
     <w:qFormat/>
     <w:rsid w:val="00EA06B8"/>
     <w:pPr>
@@ -1780,13 +1829,13 @@
       <w:sz w:val="22"/>
     </w:rPr>
   </w:style>
-  <w:style w:type="character" w:default="1" w:styleId="DefaultParagraphFont">
+  <w:style w:type="character" w:default="1" w:styleId="Standardskrifttypeiafsnit">
     <w:name w:val="Default Paragraph Font"/>
     <w:uiPriority w:val="1"/>
     <w:semiHidden/>
     <w:unhideWhenUsed/>
   </w:style>
-  <w:style w:type="table" w:default="1" w:styleId="TableNormal">
+  <w:style w:type="table" w:default="1" w:styleId="Tabel-Normal">
     <w:name w:val="Normal Table"/>
     <w:uiPriority w:val="99"/>
     <w:semiHidden/>
@@ -1801,13 +1850,13 @@
       </w:tblCellMar>
     </w:tblPr>
   </w:style>
-  <w:style w:type="numbering" w:default="1" w:styleId="NoList">
+  <w:style w:type="numbering" w:default="1" w:styleId="Ingenoversigt">
     <w:name w:val="No List"/>
     <w:uiPriority w:val="99"/>
     <w:semiHidden/>
     <w:unhideWhenUsed/>
   </w:style>
-  <w:style w:type="paragraph" w:styleId="TableofFigures">
+  <w:style w:type="paragraph" w:styleId="Listeoverfigurer">
     <w:name w:val="table of figures"/>
     <w:basedOn w:val="Normal"/>
     <w:next w:val="Normal"/>
@@ -1850,7 +1899,7 @@
       </w:tabs>
     </w:pPr>
   </w:style>
-  <w:style w:type="paragraph" w:styleId="Caption">
+  <w:style w:type="paragraph" w:styleId="Billedtekst">
     <w:name w:val="caption"/>
     <w:basedOn w:val="FlietextEinzug"/>
     <w:next w:val="FlietextEinzug"/>
@@ -1864,10 +1913,10 @@
       <w:sz w:val="16"/>
     </w:rPr>
   </w:style>
-  <w:style w:type="paragraph" w:styleId="Footer">
+  <w:style w:type="paragraph" w:styleId="Sidefod">
     <w:name w:val="footer"/>
     <w:basedOn w:val="Normal"/>
-    <w:link w:val="FooterChar"/>
+    <w:link w:val="SidefodTegn"/>
     <w:uiPriority w:val="99"/>
     <w:rsid w:val="00EA06B8"/>
     <w:pPr>
@@ -1878,9 +1927,9 @@
       <w:szCs w:val="14"/>
     </w:rPr>
   </w:style>
-  <w:style w:type="character" w:customStyle="1" w:styleId="FooterChar">
-    <w:name w:val="Footer Char"/>
-    <w:link w:val="Footer"/>
+  <w:style w:type="character" w:customStyle="1" w:styleId="SidefodTegn">
+    <w:name w:val="Sidefod Tegn"/>
+    <w:link w:val="Sidefod"/>
     <w:uiPriority w:val="99"/>
     <w:rsid w:val="00EA06B8"/>
     <w:rPr>
@@ -1935,7 +1984,7 @@
       <w:sz w:val="28"/>
     </w:rPr>
   </w:style>
-  <w:style w:type="paragraph" w:styleId="Index1">
+  <w:style w:type="paragraph" w:styleId="Indeks1">
     <w:name w:val="index 1"/>
     <w:basedOn w:val="Normal"/>
     <w:semiHidden/>
@@ -1944,7 +1993,7 @@
       <w:ind w:left="200" w:hanging="200"/>
     </w:pPr>
   </w:style>
-  <w:style w:type="paragraph" w:styleId="Index2">
+  <w:style w:type="paragraph" w:styleId="Indeks2">
     <w:name w:val="index 2"/>
     <w:basedOn w:val="Normal"/>
     <w:semiHidden/>
@@ -1953,10 +2002,10 @@
       <w:ind w:left="400" w:hanging="200"/>
     </w:pPr>
   </w:style>
-  <w:style w:type="paragraph" w:styleId="IndexHeading">
+  <w:style w:type="paragraph" w:styleId="Indeksoverskrift">
     <w:name w:val="index heading"/>
     <w:basedOn w:val="Normal"/>
-    <w:next w:val="Index1"/>
+    <w:next w:val="Indeks1"/>
     <w:semiHidden/>
     <w:rsid w:val="00EA06B8"/>
     <w:pPr>
@@ -1971,19 +2020,19 @@
       <w:szCs w:val="28"/>
     </w:rPr>
   </w:style>
-  <w:style w:type="paragraph" w:styleId="Header">
+  <w:style w:type="paragraph" w:styleId="Sidehoved">
     <w:name w:val="header"/>
     <w:basedOn w:val="Normal"/>
-    <w:link w:val="HeaderChar"/>
+    <w:link w:val="SidehovedTegn"/>
     <w:qFormat/>
     <w:rsid w:val="00EA06B8"/>
     <w:pPr>
       <w:spacing w:before="20" w:after="20"/>
     </w:pPr>
   </w:style>
-  <w:style w:type="character" w:customStyle="1" w:styleId="HeaderChar">
-    <w:name w:val="Header Char"/>
-    <w:link w:val="Header"/>
+  <w:style w:type="character" w:customStyle="1" w:styleId="SidehovedTegn">
+    <w:name w:val="Sidehoved Tegn"/>
+    <w:link w:val="Sidehoved"/>
     <w:rsid w:val="00EA06B8"/>
     <w:rPr>
       <w:rFonts w:ascii="Arial" w:eastAsia="Arial Unicode MS" w:hAnsi="Arial" w:cs="Times New Roman"/>
@@ -2039,9 +2088,9 @@
       <w:color w:val="FF8800"/>
     </w:rPr>
   </w:style>
-  <w:style w:type="character" w:customStyle="1" w:styleId="Heading1Char">
-    <w:name w:val="Heading 1 Char"/>
-    <w:link w:val="Heading1"/>
+  <w:style w:type="character" w:customStyle="1" w:styleId="Overskrift1Tegn">
+    <w:name w:val="Overskrift 1 Tegn"/>
+    <w:link w:val="Overskrift1"/>
     <w:rsid w:val="00EA06B8"/>
     <w:rPr>
       <w:rFonts w:ascii="Arial" w:eastAsia="Arial Unicode MS" w:hAnsi="Arial" w:cs="Times New Roman"/>
@@ -2052,9 +2101,9 @@
       <w:lang w:eastAsia="ja-JP"/>
     </w:rPr>
   </w:style>
-  <w:style w:type="character" w:customStyle="1" w:styleId="Heading2Char">
-    <w:name w:val="Heading 2 Char"/>
-    <w:link w:val="Heading2"/>
+  <w:style w:type="character" w:customStyle="1" w:styleId="Overskrift2Tegn">
+    <w:name w:val="Overskrift 2 Tegn"/>
+    <w:link w:val="Overskrift2"/>
     <w:rsid w:val="00EA06B8"/>
     <w:rPr>
       <w:rFonts w:ascii="Arial" w:eastAsia="Arial Unicode MS" w:hAnsi="Arial" w:cs="Times New Roman"/>
@@ -2065,9 +2114,9 @@
       <w:lang w:eastAsia="ja-JP"/>
     </w:rPr>
   </w:style>
-  <w:style w:type="character" w:customStyle="1" w:styleId="Heading3Char">
-    <w:name w:val="Heading 3 Char"/>
-    <w:link w:val="Heading3"/>
+  <w:style w:type="character" w:customStyle="1" w:styleId="Overskrift3Tegn">
+    <w:name w:val="Overskrift 3 Tegn"/>
+    <w:link w:val="Overskrift3"/>
     <w:rsid w:val="00EA06B8"/>
     <w:rPr>
       <w:rFonts w:ascii="Arial" w:eastAsia="Arial Unicode MS" w:hAnsi="Arial" w:cs="Times New Roman"/>
@@ -2077,9 +2126,9 @@
       <w:lang w:eastAsia="ja-JP"/>
     </w:rPr>
   </w:style>
-  <w:style w:type="character" w:customStyle="1" w:styleId="Heading4Char">
-    <w:name w:val="Heading 4 Char"/>
-    <w:link w:val="Heading4"/>
+  <w:style w:type="character" w:customStyle="1" w:styleId="Overskrift4Tegn">
+    <w:name w:val="Overskrift 4 Tegn"/>
+    <w:link w:val="Overskrift4"/>
     <w:rsid w:val="00EA06B8"/>
     <w:rPr>
       <w:rFonts w:ascii="Arial" w:eastAsia="Arial Unicode MS" w:hAnsi="Arial" w:cs="Times New Roman"/>
@@ -2089,9 +2138,9 @@
       <w:lang w:eastAsia="ja-JP"/>
     </w:rPr>
   </w:style>
-  <w:style w:type="character" w:customStyle="1" w:styleId="Heading5Char">
-    <w:name w:val="Heading 5 Char"/>
-    <w:link w:val="Heading5"/>
+  <w:style w:type="character" w:customStyle="1" w:styleId="Overskrift5Tegn">
+    <w:name w:val="Overskrift 5 Tegn"/>
+    <w:link w:val="Overskrift5"/>
     <w:rsid w:val="00EA06B8"/>
     <w:rPr>
       <w:rFonts w:ascii="Arial" w:eastAsia="Arial Unicode MS" w:hAnsi="Arial" w:cs="Times New Roman"/>
@@ -2101,9 +2150,9 @@
       <w:lang w:eastAsia="ja-JP"/>
     </w:rPr>
   </w:style>
-  <w:style w:type="character" w:customStyle="1" w:styleId="Heading6Char">
-    <w:name w:val="Heading 6 Char"/>
-    <w:link w:val="Heading6"/>
+  <w:style w:type="character" w:customStyle="1" w:styleId="Overskrift6Tegn">
+    <w:name w:val="Overskrift 6 Tegn"/>
+    <w:link w:val="Overskrift6"/>
     <w:rsid w:val="00EA06B8"/>
     <w:rPr>
       <w:rFonts w:ascii="Arial" w:eastAsia="Arial Unicode MS" w:hAnsi="Arial" w:cs="Times New Roman"/>
@@ -2113,9 +2162,9 @@
       <w:lang w:eastAsia="ja-JP"/>
     </w:rPr>
   </w:style>
-  <w:style w:type="character" w:customStyle="1" w:styleId="Heading7Char">
-    <w:name w:val="Heading 7 Char"/>
-    <w:link w:val="Heading7"/>
+  <w:style w:type="character" w:customStyle="1" w:styleId="Overskrift7Tegn">
+    <w:name w:val="Overskrift 7 Tegn"/>
+    <w:link w:val="Overskrift7"/>
     <w:rsid w:val="00EA06B8"/>
     <w:rPr>
       <w:rFonts w:ascii="Arial" w:eastAsia="Arial Unicode MS" w:hAnsi="Arial" w:cs="Times New Roman"/>
@@ -2125,9 +2174,9 @@
       <w:lang w:eastAsia="ja-JP"/>
     </w:rPr>
   </w:style>
-  <w:style w:type="character" w:customStyle="1" w:styleId="Heading8Char">
-    <w:name w:val="Heading 8 Char"/>
-    <w:link w:val="Heading8"/>
+  <w:style w:type="character" w:customStyle="1" w:styleId="Overskrift8Tegn">
+    <w:name w:val="Overskrift 8 Tegn"/>
+    <w:link w:val="Overskrift8"/>
     <w:rsid w:val="00EA06B8"/>
     <w:rPr>
       <w:rFonts w:ascii="Arial" w:eastAsia="Arial Unicode MS" w:hAnsi="Arial" w:cs="Times New Roman"/>
@@ -2137,9 +2186,9 @@
       <w:lang w:eastAsia="ja-JP"/>
     </w:rPr>
   </w:style>
-  <w:style w:type="character" w:customStyle="1" w:styleId="Heading9Char">
-    <w:name w:val="Heading 9 Char"/>
-    <w:link w:val="Heading9"/>
+  <w:style w:type="character" w:customStyle="1" w:styleId="Overskrift9Tegn">
+    <w:name w:val="Overskrift 9 Tegn"/>
+    <w:link w:val="Overskrift9"/>
     <w:rsid w:val="00EA06B8"/>
     <w:rPr>
       <w:rFonts w:ascii="Arial" w:eastAsia="Arial Unicode MS" w:hAnsi="Arial" w:cs="Times New Roman"/>
@@ -2180,7 +2229,7 @@
       <w:szCs w:val="24"/>
     </w:rPr>
   </w:style>
-  <w:style w:type="paragraph" w:styleId="TOC1">
+  <w:style w:type="paragraph" w:styleId="Indholdsfortegnelse1">
     <w:name w:val="toc 1"/>
     <w:basedOn w:val="Verzeichnis0"/>
     <w:semiHidden/>
@@ -2193,7 +2242,7 @@
       <w:b/>
     </w:rPr>
   </w:style>
-  <w:style w:type="paragraph" w:styleId="TOC2">
+  <w:style w:type="paragraph" w:styleId="Indholdsfortegnelse2">
     <w:name w:val="toc 2"/>
     <w:basedOn w:val="Verzeichnis0"/>
     <w:semiHidden/>
@@ -2205,7 +2254,7 @@
       <w:sz w:val="20"/>
     </w:rPr>
   </w:style>
-  <w:style w:type="paragraph" w:styleId="TOC3">
+  <w:style w:type="paragraph" w:styleId="Indholdsfortegnelse3">
     <w:name w:val="toc 3"/>
     <w:basedOn w:val="Verzeichnis0"/>
     <w:semiHidden/>
@@ -2217,7 +2266,7 @@
       <w:sz w:val="18"/>
     </w:rPr>
   </w:style>
-  <w:style w:type="paragraph" w:styleId="TOC4">
+  <w:style w:type="paragraph" w:styleId="Indholdsfortegnelse4">
     <w:name w:val="toc 4"/>
     <w:basedOn w:val="Verzeichnis0"/>
     <w:semiHidden/>
@@ -2229,7 +2278,7 @@
       <w:sz w:val="18"/>
     </w:rPr>
   </w:style>
-  <w:style w:type="paragraph" w:styleId="TOC5">
+  <w:style w:type="paragraph" w:styleId="Indholdsfortegnelse5">
     <w:name w:val="toc 5"/>
     <w:basedOn w:val="Verzeichnis0"/>
     <w:semiHidden/>
@@ -2241,7 +2290,7 @@
       <w:sz w:val="18"/>
     </w:rPr>
   </w:style>
-  <w:style w:type="paragraph" w:styleId="TOC6">
+  <w:style w:type="paragraph" w:styleId="Indholdsfortegnelse6">
     <w:name w:val="toc 6"/>
     <w:basedOn w:val="Verzeichnis0"/>
     <w:semiHidden/>
@@ -2253,7 +2302,7 @@
       <w:sz w:val="18"/>
     </w:rPr>
   </w:style>
-  <w:style w:type="paragraph" w:styleId="TOC7">
+  <w:style w:type="paragraph" w:styleId="Indholdsfortegnelse7">
     <w:name w:val="toc 7"/>
     <w:basedOn w:val="Verzeichnis0"/>
     <w:semiHidden/>
@@ -2265,7 +2314,7 @@
       <w:sz w:val="18"/>
     </w:rPr>
   </w:style>
-  <w:style w:type="paragraph" w:styleId="TOC8">
+  <w:style w:type="paragraph" w:styleId="Indholdsfortegnelse8">
     <w:name w:val="toc 8"/>
     <w:basedOn w:val="Verzeichnis0"/>
     <w:semiHidden/>
@@ -2277,7 +2326,7 @@
       <w:sz w:val="18"/>
     </w:rPr>
   </w:style>
-  <w:style w:type="paragraph" w:styleId="TOC9">
+  <w:style w:type="paragraph" w:styleId="Indholdsfortegnelse9">
     <w:name w:val="toc 9"/>
     <w:basedOn w:val="Verzeichnis0"/>
     <w:semiHidden/>
@@ -2289,9 +2338,9 @@
       <w:sz w:val="18"/>
     </w:rPr>
   </w:style>
-  <w:style w:type="table" w:styleId="TableGrid">
+  <w:style w:type="table" w:styleId="Tabel-Gitter">
     <w:name w:val="Table Grid"/>
-    <w:basedOn w:val="TableNormal"/>
+    <w:basedOn w:val="Tabel-Normal"/>
     <w:uiPriority w:val="59"/>
     <w:rsid w:val="00C261CD"/>
     <w:tblPr>
@@ -2305,7 +2354,7 @@
       </w:tblBorders>
     </w:tblPr>
   </w:style>
-  <w:style w:type="character" w:styleId="PlaceholderText">
+  <w:style w:type="character" w:styleId="Pladsholdertekst">
     <w:name w:val="Placeholder Text"/>
     <w:uiPriority w:val="99"/>
     <w:semiHidden/>
@@ -2314,10 +2363,10 @@
       <w:color w:val="808080"/>
     </w:rPr>
   </w:style>
-  <w:style w:type="paragraph" w:styleId="BalloonText">
+  <w:style w:type="paragraph" w:styleId="Markeringsbobletekst">
     <w:name w:val="Balloon Text"/>
     <w:basedOn w:val="Normal"/>
-    <w:link w:val="BalloonTextChar"/>
+    <w:link w:val="MarkeringsbobletekstTegn"/>
     <w:uiPriority w:val="99"/>
     <w:semiHidden/>
     <w:unhideWhenUsed/>
@@ -2328,9 +2377,9 @@
       <w:szCs w:val="16"/>
     </w:rPr>
   </w:style>
-  <w:style w:type="character" w:customStyle="1" w:styleId="BalloonTextChar">
-    <w:name w:val="Balloon Text Char"/>
-    <w:link w:val="BalloonText"/>
+  <w:style w:type="character" w:customStyle="1" w:styleId="MarkeringsbobletekstTegn">
+    <w:name w:val="Markeringsbobletekst Tegn"/>
+    <w:link w:val="Markeringsbobletekst"/>
     <w:uiPriority w:val="99"/>
     <w:semiHidden/>
     <w:rsid w:val="00C261CD"/>
@@ -2341,11 +2390,11 @@
       <w:lang w:eastAsia="ja-JP"/>
     </w:rPr>
   </w:style>
-  <w:style w:type="paragraph" w:styleId="Title">
+  <w:style w:type="paragraph" w:styleId="Titel">
     <w:name w:val="Title"/>
     <w:basedOn w:val="Normal"/>
     <w:next w:val="Normal"/>
-    <w:link w:val="TitleChar"/>
+    <w:link w:val="TitelTegn"/>
     <w:uiPriority w:val="10"/>
     <w:qFormat/>
     <w:rsid w:val="00075F26"/>
@@ -2360,10 +2409,10 @@
       <w:szCs w:val="56"/>
     </w:rPr>
   </w:style>
-  <w:style w:type="character" w:customStyle="1" w:styleId="TitleChar">
-    <w:name w:val="Title Char"/>
-    <w:basedOn w:val="DefaultParagraphFont"/>
-    <w:link w:val="Title"/>
+  <w:style w:type="character" w:customStyle="1" w:styleId="TitelTegn">
+    <w:name w:val="Titel Tegn"/>
+    <w:basedOn w:val="Standardskrifttypeiafsnit"/>
+    <w:link w:val="Titel"/>
     <w:uiPriority w:val="10"/>
     <w:rsid w:val="00075F26"/>
     <w:rPr>
@@ -2668,7 +2717,7 @@
 </file>
 
 <file path=customXml/itemProps1.xml><?xml version="1.0" encoding="utf-8"?>
-<ds:datastoreItem xmlns:ds="http://schemas.openxmlformats.org/officeDocument/2006/customXml" ds:itemID="{EB0FFAFE-AF17-4E8C-94A2-D28C725579D7}">
+<ds:datastoreItem xmlns:ds="http://schemas.openxmlformats.org/officeDocument/2006/customXml" ds:itemID="{D80375E6-33B3-43DF-8CA9-66B1CB9AFF44}">
   <ds:schemaRefs>
     <ds:schemaRef ds:uri="http://schemas.openxmlformats.org/officeDocument/2006/bibliography"/>
   </ds:schemaRefs>

</xml_diff>